<commit_message>
ajout de réponses aux questions
</commit_message>
<xml_diff>
--- a/Labo A1.docx
+++ b/Labo A1.docx
@@ -540,7 +540,7 @@
         </w:rPr>
       </w:pPr>
     </w:p>
-    <w:bookmarkStart w:id="0" w:name="_Toc210660902" w:displacedByCustomXml="next"/>
+    <w:bookmarkStart w:id="0" w:name="_Toc210680028" w:displacedByCustomXml="next"/>
     <w:sdt>
       <w:sdtPr>
         <w:rPr>
@@ -636,7 +636,7 @@
             </w:rPr>
             <w:fldChar w:fldCharType="separate"/>
           </w:r>
-          <w:hyperlink w:anchor="_Toc210660902" w:history="1">
+          <w:hyperlink w:anchor="_Toc210680028" w:history="1">
             <w:r>
               <w:rPr>
                 <w:rStyle w:val="Hyperlink"/>
@@ -667,7 +667,7 @@
                 <w:noProof/>
                 <w:webHidden/>
               </w:rPr>
-              <w:instrText xml:space="preserve"> PAGEREF _Toc210660902 \h </w:instrText>
+              <w:instrText xml:space="preserve"> PAGEREF _Toc210680028 \h </w:instrText>
             </w:r>
             <w:r>
               <w:rPr>
@@ -710,7 +710,7 @@
               <w:lang w:eastAsia="en-CA"/>
             </w:rPr>
           </w:pPr>
-          <w:hyperlink w:anchor="_Toc210660903" w:history="1">
+          <w:hyperlink w:anchor="_Toc210680029" w:history="1">
             <w:r>
               <w:rPr>
                 <w:rStyle w:val="Hyperlink"/>
@@ -741,7 +741,7 @@
                 <w:noProof/>
                 <w:webHidden/>
               </w:rPr>
-              <w:instrText xml:space="preserve"> PAGEREF _Toc210660903 \h </w:instrText>
+              <w:instrText xml:space="preserve"> PAGEREF _Toc210680029 \h </w:instrText>
             </w:r>
             <w:r>
               <w:rPr>
@@ -784,7 +784,7 @@
               <w:lang w:eastAsia="en-CA"/>
             </w:rPr>
           </w:pPr>
-          <w:hyperlink w:anchor="_Toc210660904" w:history="1">
+          <w:hyperlink w:anchor="_Toc210680030" w:history="1">
             <w:r>
               <w:rPr>
                 <w:rStyle w:val="Hyperlink"/>
@@ -815,7 +815,7 @@
                 <w:noProof/>
                 <w:webHidden/>
               </w:rPr>
-              <w:instrText xml:space="preserve"> PAGEREF _Toc210660904 \h </w:instrText>
+              <w:instrText xml:space="preserve"> PAGEREF _Toc210680030 \h </w:instrText>
             </w:r>
             <w:r>
               <w:rPr>
@@ -858,7 +858,7 @@
               <w:lang w:eastAsia="en-CA"/>
             </w:rPr>
           </w:pPr>
-          <w:hyperlink w:anchor="_Toc210660905" w:history="1">
+          <w:hyperlink w:anchor="_Toc210680031" w:history="1">
             <w:r>
               <w:rPr>
                 <w:rStyle w:val="Hyperlink"/>
@@ -866,9 +866,9 @@
                 <w:b/>
                 <w:bCs/>
                 <w:noProof/>
-                <w:lang w:val="fr-FR"/>
-              </w:rPr>
-              <w:t>Intitulé du poste occupé</w:t>
+                <w:lang w:val="fr-CA"/>
+              </w:rPr>
+              <w:t>Quelle est la différence entre la synthèse et la simulation ?</w:t>
             </w:r>
             <w:r>
               <w:rPr>
@@ -889,7 +889,7 @@
                 <w:noProof/>
                 <w:webHidden/>
               </w:rPr>
-              <w:instrText xml:space="preserve"> PAGEREF _Toc210660905 \h </w:instrText>
+              <w:instrText xml:space="preserve"> PAGEREF _Toc210680031 \h </w:instrText>
             </w:r>
             <w:r>
               <w:rPr>
@@ -932,7 +932,7 @@
               <w:lang w:eastAsia="en-CA"/>
             </w:rPr>
           </w:pPr>
-          <w:hyperlink w:anchor="_Toc210660906" w:history="1">
+          <w:hyperlink w:anchor="_Toc210680032" w:history="1">
             <w:r>
               <w:rPr>
                 <w:rStyle w:val="Hyperlink"/>
@@ -940,9 +940,9 @@
                 <w:b/>
                 <w:bCs/>
                 <w:noProof/>
-                <w:lang w:val="fr-FR"/>
-              </w:rPr>
-              <w:t>Département</w:t>
+                <w:lang w:val="fr-CA"/>
+              </w:rPr>
+              <w:t>Quelle peut être l’utilité d’avoir plusieurs solutions dans un même projet ?</w:t>
             </w:r>
             <w:r>
               <w:rPr>
@@ -963,7 +963,7 @@
                 <w:noProof/>
                 <w:webHidden/>
               </w:rPr>
-              <w:instrText xml:space="preserve"> PAGEREF _Toc210660906 \h </w:instrText>
+              <w:instrText xml:space="preserve"> PAGEREF _Toc210680032 \h </w:instrText>
             </w:r>
             <w:r>
               <w:rPr>
@@ -1006,7 +1006,7 @@
               <w:lang w:eastAsia="en-CA"/>
             </w:rPr>
           </w:pPr>
-          <w:hyperlink w:anchor="_Toc210660907" w:history="1">
+          <w:hyperlink w:anchor="_Toc210680033" w:history="1">
             <w:r>
               <w:rPr>
                 <w:rStyle w:val="Hyperlink"/>
@@ -1014,9 +1014,9 @@
                 <w:b/>
                 <w:bCs/>
                 <w:noProof/>
-                <w:lang w:val="fr-FR"/>
-              </w:rPr>
-              <w:t>Missions confiées</w:t>
+                <w:lang w:val="fr-CA"/>
+              </w:rPr>
+              <w:t>Expliquez et discutez les résultats de la synthèse.</w:t>
             </w:r>
             <w:r>
               <w:rPr>
@@ -1037,7 +1037,7 @@
                 <w:noProof/>
                 <w:webHidden/>
               </w:rPr>
-              <w:instrText xml:space="preserve"> PAGEREF _Toc210660907 \h </w:instrText>
+              <w:instrText xml:space="preserve"> PAGEREF _Toc210680033 \h </w:instrText>
             </w:r>
             <w:r>
               <w:rPr>
@@ -1080,7 +1080,7 @@
               <w:lang w:eastAsia="en-CA"/>
             </w:rPr>
           </w:pPr>
-          <w:hyperlink w:anchor="_Toc210660908" w:history="1">
+          <w:hyperlink w:anchor="_Toc210680034" w:history="1">
             <w:r>
               <w:rPr>
                 <w:rStyle w:val="Hyperlink"/>
@@ -1088,9 +1088,9 @@
                 <w:b/>
                 <w:bCs/>
                 <w:noProof/>
-                <w:lang w:val="fr-FR"/>
-              </w:rPr>
-              <w:t>Objectifs fixés</w:t>
+                <w:lang w:val="fr-CA"/>
+              </w:rPr>
+              <w:t>Quelle est la différence entre «Latency» et «Interval» ?</w:t>
             </w:r>
             <w:r>
               <w:rPr>
@@ -1111,7 +1111,7 @@
                 <w:noProof/>
                 <w:webHidden/>
               </w:rPr>
-              <w:instrText xml:space="preserve"> PAGEREF _Toc210660908 \h </w:instrText>
+              <w:instrText xml:space="preserve"> PAGEREF _Toc210680034 \h </w:instrText>
             </w:r>
             <w:r>
               <w:rPr>
@@ -1131,7 +1131,81 @@
                 <w:noProof/>
                 <w:webHidden/>
               </w:rPr>
-              <w:t>1</w:t>
+              <w:t>2</w:t>
+            </w:r>
+            <w:r>
+              <w:rPr>
+                <w:noProof/>
+                <w:webHidden/>
+              </w:rPr>
+              <w:fldChar w:fldCharType="end"/>
+            </w:r>
+          </w:hyperlink>
+        </w:p>
+        <w:p>
+          <w:pPr>
+            <w:pStyle w:val="TOC2"/>
+            <w:tabs>
+              <w:tab w:val="right" w:leader="dot" w:pos="9062"/>
+            </w:tabs>
+            <w:rPr>
+              <w:rFonts w:eastAsiaTheme="minorEastAsia"/>
+              <w:noProof/>
+              <w:lang w:eastAsia="en-CA"/>
+            </w:rPr>
+          </w:pPr>
+          <w:hyperlink w:anchor="_Toc210680035" w:history="1">
+            <w:r>
+              <w:rPr>
+                <w:rStyle w:val="Hyperlink"/>
+                <w:rFonts w:ascii="Times New Roman" w:eastAsia="Times New Roman" w:hAnsi="Times New Roman" w:cs="Times New Roman"/>
+                <w:b/>
+                <w:bCs/>
+                <w:noProof/>
+                <w:lang w:val="fr-CA"/>
+              </w:rPr>
+              <w:t>Quelle est la différence en termes de ressources utilisées et de fréquence maximale d’horloge lorsque vous synthétisez votre filtre avec des variables de type float et de type int?</w:t>
+            </w:r>
+            <w:r>
+              <w:rPr>
+                <w:noProof/>
+                <w:webHidden/>
+              </w:rPr>
+              <w:tab/>
+            </w:r>
+            <w:r>
+              <w:rPr>
+                <w:noProof/>
+                <w:webHidden/>
+              </w:rPr>
+              <w:fldChar w:fldCharType="begin"/>
+            </w:r>
+            <w:r>
+              <w:rPr>
+                <w:noProof/>
+                <w:webHidden/>
+              </w:rPr>
+              <w:instrText xml:space="preserve"> PAGEREF _Toc210680035 \h </w:instrText>
+            </w:r>
+            <w:r>
+              <w:rPr>
+                <w:noProof/>
+                <w:webHidden/>
+              </w:rPr>
+            </w:r>
+            <w:r>
+              <w:rPr>
+                <w:noProof/>
+                <w:webHidden/>
+              </w:rPr>
+              <w:fldChar w:fldCharType="separate"/>
+            </w:r>
+            <w:r>
+              <w:rPr>
+                <w:noProof/>
+                <w:webHidden/>
+              </w:rPr>
+              <w:t>2</w:t>
             </w:r>
             <w:r>
               <w:rPr>
@@ -1216,7 +1290,7 @@
           <w:lang w:val="fr-FR"/>
         </w:rPr>
       </w:pPr>
-      <w:bookmarkStart w:id="1" w:name="_Toc210660903"/>
+      <w:bookmarkStart w:id="1" w:name="_Toc210680029"/>
       <w:r>
         <w:rPr>
           <w:rFonts w:ascii="Times New Roman" w:eastAsia="Times New Roman" w:hAnsi="Times New Roman" w:cs="Times New Roman"/>
@@ -1242,6 +1316,240 @@
     </w:p>
     <w:p>
       <w:pPr>
+        <w:pStyle w:val="TableofFigures"/>
+        <w:tabs>
+          <w:tab w:val="right" w:leader="dot" w:pos="9062"/>
+        </w:tabs>
+        <w:rPr>
+          <w:rFonts w:eastAsiaTheme="minorEastAsia"/>
+          <w:noProof/>
+          <w:lang w:eastAsia="en-CA"/>
+        </w:rPr>
+      </w:pPr>
+      <w:r>
+        <w:rPr>
+          <w:rFonts w:ascii="Times New Roman" w:eastAsia="Calibri" w:hAnsi="Times New Roman" w:cs="Times New Roman"/>
+          <w:szCs w:val="26"/>
+          <w:lang w:val="fr-FR"/>
+        </w:rPr>
+        <w:fldChar w:fldCharType="begin"/>
+      </w:r>
+      <w:r>
+        <w:rPr>
+          <w:rFonts w:ascii="Times New Roman" w:eastAsia="Calibri" w:hAnsi="Times New Roman" w:cs="Times New Roman"/>
+          <w:szCs w:val="26"/>
+          <w:lang w:val="fr-CA"/>
+        </w:rPr>
+        <w:instrText xml:space="preserve"> TOC \h \z \c "Figure" </w:instrText>
+      </w:r>
+      <w:r>
+        <w:rPr>
+          <w:rFonts w:ascii="Times New Roman" w:eastAsia="Calibri" w:hAnsi="Times New Roman" w:cs="Times New Roman"/>
+          <w:szCs w:val="26"/>
+          <w:lang w:val="fr-FR"/>
+        </w:rPr>
+        <w:fldChar w:fldCharType="separate"/>
+      </w:r>
+      <w:hyperlink w:anchor="_Toc210680021" w:history="1">
+        <w:r>
+          <w:rPr>
+            <w:rStyle w:val="Hyperlink"/>
+            <w:noProof/>
+          </w:rPr>
+          <w:t>Figure 1- Sommaire du matériel</w:t>
+        </w:r>
+        <w:r>
+          <w:rPr>
+            <w:noProof/>
+            <w:webHidden/>
+          </w:rPr>
+          <w:tab/>
+        </w:r>
+        <w:r>
+          <w:rPr>
+            <w:noProof/>
+            <w:webHidden/>
+          </w:rPr>
+          <w:fldChar w:fldCharType="begin"/>
+        </w:r>
+        <w:r>
+          <w:rPr>
+            <w:noProof/>
+            <w:webHidden/>
+          </w:rPr>
+          <w:instrText xml:space="preserve"> PAGEREF _Toc210680021 \h </w:instrText>
+        </w:r>
+        <w:r>
+          <w:rPr>
+            <w:noProof/>
+            <w:webHidden/>
+          </w:rPr>
+        </w:r>
+        <w:r>
+          <w:rPr>
+            <w:noProof/>
+            <w:webHidden/>
+          </w:rPr>
+          <w:fldChar w:fldCharType="separate"/>
+        </w:r>
+        <w:r>
+          <w:rPr>
+            <w:noProof/>
+            <w:webHidden/>
+          </w:rPr>
+          <w:t>1</w:t>
+        </w:r>
+        <w:r>
+          <w:rPr>
+            <w:noProof/>
+            <w:webHidden/>
+          </w:rPr>
+          <w:fldChar w:fldCharType="end"/>
+        </w:r>
+      </w:hyperlink>
+    </w:p>
+    <w:p>
+      <w:pPr>
+        <w:pStyle w:val="TableofFigures"/>
+        <w:tabs>
+          <w:tab w:val="right" w:leader="dot" w:pos="9062"/>
+        </w:tabs>
+        <w:rPr>
+          <w:rFonts w:eastAsiaTheme="minorEastAsia"/>
+          <w:noProof/>
+          <w:lang w:eastAsia="en-CA"/>
+        </w:rPr>
+      </w:pPr>
+      <w:hyperlink w:anchor="_Toc210680022" w:history="1">
+        <w:r>
+          <w:rPr>
+            <w:rStyle w:val="Hyperlink"/>
+            <w:noProof/>
+          </w:rPr>
+          <w:t>Figure 2- Latence</w:t>
+        </w:r>
+        <w:r>
+          <w:rPr>
+            <w:noProof/>
+            <w:webHidden/>
+          </w:rPr>
+          <w:tab/>
+        </w:r>
+        <w:r>
+          <w:rPr>
+            <w:noProof/>
+            <w:webHidden/>
+          </w:rPr>
+          <w:fldChar w:fldCharType="begin"/>
+        </w:r>
+        <w:r>
+          <w:rPr>
+            <w:noProof/>
+            <w:webHidden/>
+          </w:rPr>
+          <w:instrText xml:space="preserve"> PAGEREF _Toc210680022 \h </w:instrText>
+        </w:r>
+        <w:r>
+          <w:rPr>
+            <w:noProof/>
+            <w:webHidden/>
+          </w:rPr>
+        </w:r>
+        <w:r>
+          <w:rPr>
+            <w:noProof/>
+            <w:webHidden/>
+          </w:rPr>
+          <w:fldChar w:fldCharType="separate"/>
+        </w:r>
+        <w:r>
+          <w:rPr>
+            <w:noProof/>
+            <w:webHidden/>
+          </w:rPr>
+          <w:t>2</w:t>
+        </w:r>
+        <w:r>
+          <w:rPr>
+            <w:noProof/>
+            <w:webHidden/>
+          </w:rPr>
+          <w:fldChar w:fldCharType="end"/>
+        </w:r>
+      </w:hyperlink>
+    </w:p>
+    <w:p>
+      <w:pPr>
+        <w:pStyle w:val="TableofFigures"/>
+        <w:tabs>
+          <w:tab w:val="right" w:leader="dot" w:pos="9062"/>
+        </w:tabs>
+        <w:rPr>
+          <w:rFonts w:eastAsiaTheme="minorEastAsia"/>
+          <w:noProof/>
+          <w:lang w:eastAsia="en-CA"/>
+        </w:rPr>
+      </w:pPr>
+      <w:hyperlink w:anchor="_Toc210680023" w:history="1">
+        <w:r>
+          <w:rPr>
+            <w:rStyle w:val="Hyperlink"/>
+            <w:noProof/>
+          </w:rPr>
+          <w:t>Figure 3- "Timing"</w:t>
+        </w:r>
+        <w:r>
+          <w:rPr>
+            <w:noProof/>
+            <w:webHidden/>
+          </w:rPr>
+          <w:tab/>
+        </w:r>
+        <w:r>
+          <w:rPr>
+            <w:noProof/>
+            <w:webHidden/>
+          </w:rPr>
+          <w:fldChar w:fldCharType="begin"/>
+        </w:r>
+        <w:r>
+          <w:rPr>
+            <w:noProof/>
+            <w:webHidden/>
+          </w:rPr>
+          <w:instrText xml:space="preserve"> PAGEREF _Toc210680023 \h </w:instrText>
+        </w:r>
+        <w:r>
+          <w:rPr>
+            <w:noProof/>
+            <w:webHidden/>
+          </w:rPr>
+        </w:r>
+        <w:r>
+          <w:rPr>
+            <w:noProof/>
+            <w:webHidden/>
+          </w:rPr>
+          <w:fldChar w:fldCharType="separate"/>
+        </w:r>
+        <w:r>
+          <w:rPr>
+            <w:noProof/>
+            <w:webHidden/>
+          </w:rPr>
+          <w:t>2</w:t>
+        </w:r>
+        <w:r>
+          <w:rPr>
+            <w:noProof/>
+            <w:webHidden/>
+          </w:rPr>
+          <w:fldChar w:fldCharType="end"/>
+        </w:r>
+      </w:hyperlink>
+    </w:p>
+    <w:p>
+      <w:pPr>
         <w:spacing w:line="259" w:lineRule="auto"/>
         <w:rPr>
           <w:rFonts w:ascii="Times New Roman" w:eastAsia="Calibri" w:hAnsi="Times New Roman" w:cs="Times New Roman"/>
@@ -1249,41 +1557,6 @@
           <w:lang w:val="fr-CA"/>
         </w:rPr>
       </w:pPr>
-      <w:r>
-        <w:rPr>
-          <w:rFonts w:ascii="Times New Roman" w:eastAsia="Calibri" w:hAnsi="Times New Roman" w:cs="Times New Roman"/>
-          <w:szCs w:val="26"/>
-          <w:lang w:val="fr-FR"/>
-        </w:rPr>
-        <w:fldChar w:fldCharType="begin"/>
-      </w:r>
-      <w:r>
-        <w:rPr>
-          <w:rFonts w:ascii="Times New Roman" w:eastAsia="Calibri" w:hAnsi="Times New Roman" w:cs="Times New Roman"/>
-          <w:szCs w:val="26"/>
-          <w:lang w:val="fr-CA"/>
-        </w:rPr>
-        <w:instrText xml:space="preserve"> TOC \h \z \c "Figure" </w:instrText>
-      </w:r>
-      <w:r>
-        <w:rPr>
-          <w:rFonts w:ascii="Times New Roman" w:eastAsia="Calibri" w:hAnsi="Times New Roman" w:cs="Times New Roman"/>
-          <w:szCs w:val="26"/>
-          <w:lang w:val="fr-FR"/>
-        </w:rPr>
-        <w:fldChar w:fldCharType="separate"/>
-      </w:r>
-      <w:r>
-        <w:rPr>
-          <w:rFonts w:ascii="Times New Roman" w:eastAsia="Calibri" w:hAnsi="Times New Roman" w:cs="Times New Roman"/>
-          <w:b/>
-          <w:bCs/>
-          <w:noProof/>
-          <w:szCs w:val="26"/>
-          <w:lang w:val="fr-CA"/>
-        </w:rPr>
-        <w:t>No table of figures entries found.</w:t>
-      </w:r>
       <w:r>
         <w:rPr>
           <w:rFonts w:ascii="Times New Roman" w:eastAsia="Calibri" w:hAnsi="Times New Roman" w:cs="Times New Roman"/>
@@ -1338,7 +1611,7 @@
           <w:lang w:val="fr-FR"/>
         </w:rPr>
       </w:pPr>
-      <w:bookmarkStart w:id="2" w:name="_Toc210660904"/>
+      <w:bookmarkStart w:id="2" w:name="_Toc210680030"/>
       <w:r>
         <w:rPr>
           <w:rFonts w:ascii="Times New Roman" w:eastAsia="Times New Roman" w:hAnsi="Times New Roman" w:cs="Times New Roman"/>
@@ -1373,6 +1646,7 @@
           <w:lang w:val="fr-CA"/>
         </w:rPr>
       </w:pPr>
+      <w:bookmarkStart w:id="3" w:name="_Toc210680031"/>
       <w:r>
         <w:rPr>
           <w:rFonts w:ascii="Times New Roman" w:eastAsia="Times New Roman" w:hAnsi="Times New Roman" w:cs="Times New Roman"/>
@@ -1384,13 +1658,84 @@
         </w:rPr>
         <w:t>Quelle est la différence entre la synthèse et la simulation ?</w:t>
       </w:r>
-    </w:p>
-    <w:p>
-      <w:pPr>
-        <w:rPr>
-          <w:lang w:val="fr-CA"/>
-        </w:rPr>
-      </w:pPr>
+      <w:bookmarkEnd w:id="3"/>
+    </w:p>
+    <w:p>
+      <w:pPr>
+        <w:rPr>
+          <w:lang w:val="fr-CA"/>
+        </w:rPr>
+      </w:pPr>
+      <w:r>
+        <w:rPr>
+          <w:lang w:val="fr-CA"/>
+        </w:rPr>
+        <w:t xml:space="preserve">La simulation sert à tester la validité de l’algorithme développer en comparant celui-ci avec une implémentation équivalente dans, par exemple, Matlab. La synthèse </w:t>
+      </w:r>
+      <w:proofErr w:type="gramStart"/>
+      <w:r>
+        <w:rPr>
+          <w:lang w:val="fr-CA"/>
+        </w:rPr>
+        <w:t>par contre</w:t>
+      </w:r>
+      <w:proofErr w:type="gramEnd"/>
+      <w:r>
+        <w:rPr>
+          <w:lang w:val="fr-CA"/>
+        </w:rPr>
+        <w:t xml:space="preserve"> s’agit du matériel qui sera consommé sur le FPGA sélectionné comme la BRAM, LUT, et </w:t>
+      </w:r>
+      <w:r>
+        <w:rPr>
+          <w:lang w:val="fr-CA"/>
+        </w:rPr>
+        <w:t xml:space="preserve">la </w:t>
+      </w:r>
+      <w:r>
+        <w:rPr>
+          <w:lang w:val="fr-CA"/>
+        </w:rPr>
+        <w:t>rapidité</w:t>
+      </w:r>
+      <w:r>
+        <w:rPr>
+          <w:lang w:val="fr-CA"/>
+        </w:rPr>
+        <w:t xml:space="preserve"> et « </w:t>
+      </w:r>
+      <w:proofErr w:type="gramStart"/>
+      <w:r>
+        <w:rPr>
+          <w:lang w:val="fr-CA"/>
+        </w:rPr>
+        <w:t>timing</w:t>
+      </w:r>
+      <w:proofErr w:type="gramEnd"/>
+      <w:r>
+        <w:rPr>
+          <w:lang w:val="fr-CA"/>
+        </w:rPr>
+        <w:t> »</w:t>
+      </w:r>
+      <w:r>
+        <w:rPr>
+          <w:lang w:val="fr-CA"/>
+        </w:rPr>
+        <w:t xml:space="preserve">. Lorsque la simulation fonctionne et qu’on confirme la validité de l’algorithme, </w:t>
+      </w:r>
+      <w:r>
+        <w:rPr>
+          <w:lang w:val="fr-CA"/>
+        </w:rPr>
+        <w:t>la synthèse confirme pour sa part si cet algorithme est faisable sur le matériel en soit.</w:t>
+      </w:r>
+      <w:r>
+        <w:rPr>
+          <w:lang w:val="fr-CA"/>
+        </w:rPr>
+        <w:t xml:space="preserve"> </w:t>
+      </w:r>
     </w:p>
     <w:p>
       <w:pPr>
@@ -1412,6 +1757,7 @@
           <w:lang w:val="fr-CA"/>
         </w:rPr>
       </w:pPr>
+      <w:bookmarkStart w:id="4" w:name="_Toc210680032"/>
       <w:r>
         <w:rPr>
           <w:rFonts w:ascii="Times New Roman" w:eastAsia="Times New Roman" w:hAnsi="Times New Roman" w:cs="Times New Roman"/>
@@ -1422,6 +1768,32 @@
           <w:lang w:val="fr-CA"/>
         </w:rPr>
         <w:t>Quelle peut être l’utilité d’avoir plusieurs solutions dans un même projet ?</w:t>
+      </w:r>
+      <w:bookmarkEnd w:id="4"/>
+    </w:p>
+    <w:p>
+      <w:pPr>
+        <w:rPr>
+          <w:lang w:val="fr-CA"/>
+        </w:rPr>
+      </w:pPr>
+      <w:r>
+        <w:rPr>
+          <w:lang w:val="fr-CA"/>
+        </w:rPr>
+        <w:t xml:space="preserve">L’utilité d’avoir plusieurs solutions dans un même projet est de pouvoir tester différentes optimisations sans avoir à créer de nouveaux projets à chaque fois. Comme énoncé dans le tutoriel, les optimisations spécifiées dans le fichier de directive ne sont pas </w:t>
+      </w:r>
+      <w:r>
+        <w:rPr>
+          <w:lang w:val="fr-CA"/>
+        </w:rPr>
+        <w:t>reportées</w:t>
+      </w:r>
+      <w:r>
+        <w:rPr>
+          <w:lang w:val="fr-CA"/>
+        </w:rPr>
+        <w:t xml:space="preserve"> aux autres solutions. </w:t>
       </w:r>
     </w:p>
     <w:p>
@@ -1444,6 +1816,7 @@
           <w:lang w:val="fr-CA"/>
         </w:rPr>
       </w:pPr>
+      <w:bookmarkStart w:id="5" w:name="_Toc210680033"/>
       <w:r>
         <w:rPr>
           <w:rFonts w:ascii="Times New Roman" w:eastAsia="Times New Roman" w:hAnsi="Times New Roman" w:cs="Times New Roman"/>
@@ -1455,6 +1828,327 @@
         </w:rPr>
         <w:t>Expliquez et discutez les résultats de la synthèse.</w:t>
       </w:r>
+      <w:bookmarkEnd w:id="5"/>
+    </w:p>
+    <w:p>
+      <w:pPr>
+        <w:keepNext/>
+      </w:pPr>
+      <w:r>
+        <w:rPr>
+          <w:lang w:val="fr-CA"/>
+        </w:rPr>
+        <w:drawing>
+          <wp:inline distT="0" distB="0" distL="0" distR="0" wp14:anchorId="50618E28" wp14:editId="49977078">
+            <wp:extent cx="4391638" cy="2514951"/>
+            <wp:effectExtent l="0" t="0" r="9525" b="0"/>
+            <wp:docPr id="482235124" name="Picture 1" descr="A screenshot of a computer&#10;&#10;AI-generated content may be incorrect."/>
+            <wp:cNvGraphicFramePr>
+              <a:graphicFrameLocks xmlns:a="http://schemas.openxmlformats.org/drawingml/2006/main" noChangeAspect="1"/>
+            </wp:cNvGraphicFramePr>
+            <a:graphic xmlns:a="http://schemas.openxmlformats.org/drawingml/2006/main">
+              <a:graphicData uri="http://schemas.openxmlformats.org/drawingml/2006/picture">
+                <pic:pic xmlns:pic="http://schemas.openxmlformats.org/drawingml/2006/picture">
+                  <pic:nvPicPr>
+                    <pic:cNvPr id="482235124" name="Picture 1" descr="A screenshot of a computer&#10;&#10;AI-generated content may be incorrect."/>
+                    <pic:cNvPicPr/>
+                  </pic:nvPicPr>
+                  <pic:blipFill>
+                    <a:blip r:embed="rId9"/>
+                    <a:stretch>
+                      <a:fillRect/>
+                    </a:stretch>
+                  </pic:blipFill>
+                  <pic:spPr>
+                    <a:xfrm>
+                      <a:off x="0" y="0"/>
+                      <a:ext cx="4391638" cy="2514951"/>
+                    </a:xfrm>
+                    <a:prstGeom prst="rect">
+                      <a:avLst/>
+                    </a:prstGeom>
+                  </pic:spPr>
+                </pic:pic>
+              </a:graphicData>
+            </a:graphic>
+          </wp:inline>
+        </w:drawing>
+      </w:r>
+    </w:p>
+    <w:p>
+      <w:pPr>
+        <w:pStyle w:val="Caption"/>
+      </w:pPr>
+      <w:bookmarkStart w:id="6" w:name="_Toc210680021"/>
+      <w:r>
+        <w:t xml:space="preserve">Figure </w:t>
+      </w:r>
+      <w:fldSimple w:instr=" SEQ Figure \* ARABIC ">
+        <w:r>
+          <w:rPr>
+            <w:noProof/>
+          </w:rPr>
+          <w:t>1</w:t>
+        </w:r>
+      </w:fldSimple>
+      <w:r>
+        <w:t xml:space="preserve">- </w:t>
+      </w:r>
+      <w:proofErr w:type="spellStart"/>
+      <w:r>
+        <w:t>Sommaire</w:t>
+      </w:r>
+      <w:proofErr w:type="spellEnd"/>
+      <w:r>
+        <w:t xml:space="preserve"> du matériel</w:t>
+      </w:r>
+      <w:bookmarkEnd w:id="6"/>
+    </w:p>
+    <w:p>
+      <w:pPr>
+        <w:rPr>
+          <w:lang w:val="fr-CA"/>
+        </w:rPr>
+      </w:pPr>
+      <w:r>
+        <w:rPr>
+          <w:lang w:val="fr-CA"/>
+        </w:rPr>
+        <w:t xml:space="preserve">On peut voir sur </w:t>
+      </w:r>
+      <w:r>
+        <w:rPr>
+          <w:lang w:val="fr-CA"/>
+        </w:rPr>
+        <w:t>l</w:t>
+      </w:r>
+      <w:r>
+        <w:rPr>
+          <w:lang w:val="fr-CA"/>
+        </w:rPr>
+        <w:t>e graphique</w:t>
+      </w:r>
+      <w:r>
+        <w:rPr>
+          <w:lang w:val="fr-CA"/>
+        </w:rPr>
+        <w:t xml:space="preserve"> ci-dessus qu’on utilise très peu le matériel disponible sur le FPGA tel que les look-up tables, la BRAM et plus encore. Il serait bien de se servir plus de ceci pour accélérer les calculs et profiter pleinement des forces du calcul sur un FPGA.</w:t>
+      </w:r>
+    </w:p>
+    <w:p>
+      <w:pPr>
+        <w:keepNext/>
+      </w:pPr>
+      <w:r>
+        <w:rPr>
+          <w:lang w:val="fr-CA"/>
+        </w:rPr>
+        <w:lastRenderedPageBreak/>
+        <w:drawing>
+          <wp:inline distT="0" distB="0" distL="0" distR="0" wp14:anchorId="0E18AD02" wp14:editId="7AF27A57">
+            <wp:extent cx="5760720" cy="2332990"/>
+            <wp:effectExtent l="0" t="0" r="0" b="0"/>
+            <wp:docPr id="1816044657" name="Picture 1" descr="A screenshot of a computer&#10;&#10;AI-generated content may be incorrect."/>
+            <wp:cNvGraphicFramePr>
+              <a:graphicFrameLocks xmlns:a="http://schemas.openxmlformats.org/drawingml/2006/main" noChangeAspect="1"/>
+            </wp:cNvGraphicFramePr>
+            <a:graphic xmlns:a="http://schemas.openxmlformats.org/drawingml/2006/main">
+              <a:graphicData uri="http://schemas.openxmlformats.org/drawingml/2006/picture">
+                <pic:pic xmlns:pic="http://schemas.openxmlformats.org/drawingml/2006/picture">
+                  <pic:nvPicPr>
+                    <pic:cNvPr id="1816044657" name="Picture 1" descr="A screenshot of a computer&#10;&#10;AI-generated content may be incorrect."/>
+                    <pic:cNvPicPr/>
+                  </pic:nvPicPr>
+                  <pic:blipFill>
+                    <a:blip r:embed="rId10"/>
+                    <a:stretch>
+                      <a:fillRect/>
+                    </a:stretch>
+                  </pic:blipFill>
+                  <pic:spPr>
+                    <a:xfrm>
+                      <a:off x="0" y="0"/>
+                      <a:ext cx="5760720" cy="2332990"/>
+                    </a:xfrm>
+                    <a:prstGeom prst="rect">
+                      <a:avLst/>
+                    </a:prstGeom>
+                  </pic:spPr>
+                </pic:pic>
+              </a:graphicData>
+            </a:graphic>
+          </wp:inline>
+        </w:drawing>
+      </w:r>
+    </w:p>
+    <w:p>
+      <w:pPr>
+        <w:pStyle w:val="Caption"/>
+      </w:pPr>
+      <w:bookmarkStart w:id="7" w:name="_Toc210680022"/>
+      <w:r>
+        <w:t xml:space="preserve">Figure </w:t>
+      </w:r>
+      <w:fldSimple w:instr=" SEQ Figure \* ARABIC ">
+        <w:r>
+          <w:rPr>
+            <w:noProof/>
+          </w:rPr>
+          <w:t>2</w:t>
+        </w:r>
+      </w:fldSimple>
+      <w:r>
+        <w:t xml:space="preserve">- </w:t>
+      </w:r>
+      <w:proofErr w:type="spellStart"/>
+      <w:r>
+        <w:t>Latence</w:t>
+      </w:r>
+      <w:bookmarkEnd w:id="7"/>
+      <w:proofErr w:type="spellEnd"/>
+    </w:p>
+    <w:p>
+      <w:pPr>
+        <w:rPr>
+          <w:lang w:val="fr-CA"/>
+        </w:rPr>
+      </w:pPr>
+      <w:r>
+        <w:rPr>
+          <w:lang w:val="fr-CA"/>
+        </w:rPr>
+        <w:t xml:space="preserve">Ça </w:t>
+      </w:r>
+      <w:r>
+        <w:rPr>
+          <w:lang w:val="fr-CA"/>
+        </w:rPr>
+        <w:t>prend</w:t>
+      </w:r>
+      <w:r>
+        <w:rPr>
+          <w:lang w:val="fr-CA"/>
+        </w:rPr>
+        <w:t xml:space="preserve"> 13445 cycles d’horloge p</w:t>
+      </w:r>
+      <w:r>
+        <w:rPr>
+          <w:lang w:val="fr-CA"/>
+        </w:rPr>
+        <w:t xml:space="preserve">our compléter un calcul de </w:t>
+      </w:r>
+      <w:proofErr w:type="spellStart"/>
+      <w:r>
+        <w:rPr>
+          <w:lang w:val="fr-CA"/>
+        </w:rPr>
+        <w:t>fir</w:t>
+      </w:r>
+      <w:proofErr w:type="spellEnd"/>
+      <w:r>
+        <w:rPr>
+          <w:lang w:val="fr-CA"/>
+        </w:rPr>
+        <w:t xml:space="preserve"> avec 2000 échantillons avec </w:t>
+      </w:r>
+      <w:proofErr w:type="gramStart"/>
+      <w:r>
+        <w:rPr>
+          <w:lang w:val="fr-CA"/>
+        </w:rPr>
+        <w:t>cet implémentation</w:t>
+      </w:r>
+      <w:proofErr w:type="gramEnd"/>
+      <w:r>
+        <w:rPr>
+          <w:lang w:val="fr-CA"/>
+        </w:rPr>
+        <w:t xml:space="preserve"> </w:t>
+      </w:r>
+      <w:r>
+        <w:rPr>
+          <w:lang w:val="fr-CA"/>
+        </w:rPr>
+        <w:t>qui n’optimise rien</w:t>
+      </w:r>
+      <w:r>
+        <w:rPr>
+          <w:lang w:val="fr-CA"/>
+        </w:rPr>
+        <w:t xml:space="preserve">. </w:t>
+      </w:r>
+    </w:p>
+    <w:p>
+      <w:pPr>
+        <w:keepNext/>
+      </w:pPr>
+      <w:r>
+        <w:rPr>
+          <w:lang w:val="fr-CA"/>
+        </w:rPr>
+        <w:drawing>
+          <wp:inline distT="0" distB="0" distL="0" distR="0" wp14:anchorId="2BA423F6" wp14:editId="53046C42">
+            <wp:extent cx="4077269" cy="1133633"/>
+            <wp:effectExtent l="0" t="0" r="0" b="9525"/>
+            <wp:docPr id="197270054" name="Picture 1" descr="A screen shot of a computer&#10;&#10;AI-generated content may be incorrect."/>
+            <wp:cNvGraphicFramePr>
+              <a:graphicFrameLocks xmlns:a="http://schemas.openxmlformats.org/drawingml/2006/main" noChangeAspect="1"/>
+            </wp:cNvGraphicFramePr>
+            <a:graphic xmlns:a="http://schemas.openxmlformats.org/drawingml/2006/main">
+              <a:graphicData uri="http://schemas.openxmlformats.org/drawingml/2006/picture">
+                <pic:pic xmlns:pic="http://schemas.openxmlformats.org/drawingml/2006/picture">
+                  <pic:nvPicPr>
+                    <pic:cNvPr id="197270054" name="Picture 1" descr="A screen shot of a computer&#10;&#10;AI-generated content may be incorrect."/>
+                    <pic:cNvPicPr/>
+                  </pic:nvPicPr>
+                  <pic:blipFill>
+                    <a:blip r:embed="rId11"/>
+                    <a:stretch>
+                      <a:fillRect/>
+                    </a:stretch>
+                  </pic:blipFill>
+                  <pic:spPr>
+                    <a:xfrm>
+                      <a:off x="0" y="0"/>
+                      <a:ext cx="4077269" cy="1133633"/>
+                    </a:xfrm>
+                    <a:prstGeom prst="rect">
+                      <a:avLst/>
+                    </a:prstGeom>
+                  </pic:spPr>
+                </pic:pic>
+              </a:graphicData>
+            </a:graphic>
+          </wp:inline>
+        </w:drawing>
+      </w:r>
+    </w:p>
+    <w:p>
+      <w:pPr>
+        <w:pStyle w:val="Caption"/>
+        <w:rPr>
+          <w:rFonts w:ascii="Times New Roman" w:eastAsia="Times New Roman" w:hAnsi="Times New Roman" w:cs="Times New Roman"/>
+          <w:sz w:val="28"/>
+          <w:szCs w:val="28"/>
+          <w:lang w:val="fr-CA"/>
+        </w:rPr>
+      </w:pPr>
+      <w:bookmarkStart w:id="8" w:name="_Toc210680023"/>
+      <w:r>
+        <w:t xml:space="preserve">Figure </w:t>
+      </w:r>
+      <w:fldSimple w:instr=" SEQ Figure \* ARABIC ">
+        <w:r>
+          <w:rPr>
+            <w:noProof/>
+          </w:rPr>
+          <w:t>3</w:t>
+        </w:r>
+      </w:fldSimple>
+      <w:r>
+        <w:t>- "Timing"</w:t>
+      </w:r>
+      <w:bookmarkEnd w:id="8"/>
     </w:p>
     <w:p>
       <w:pPr>
@@ -1476,7 +2170,7 @@
           <w:lang w:val="fr-CA"/>
         </w:rPr>
       </w:pPr>
-      <w:proofErr w:type="gramStart"/>
+      <w:bookmarkStart w:id="9" w:name="_Toc210680034"/>
       <w:r>
         <w:rPr>
           <w:rFonts w:ascii="Times New Roman" w:eastAsia="Times New Roman" w:hAnsi="Times New Roman" w:cs="Times New Roman"/>
@@ -1486,9 +2180,8 @@
           <w:szCs w:val="28"/>
           <w:lang w:val="fr-CA"/>
         </w:rPr>
-        <w:t>quelle</w:t>
-      </w:r>
-      <w:proofErr w:type="gramEnd"/>
+        <w:t>Q</w:t>
+      </w:r>
       <w:r>
         <w:rPr>
           <w:rFonts w:ascii="Times New Roman" w:eastAsia="Times New Roman" w:hAnsi="Times New Roman" w:cs="Times New Roman"/>
@@ -1498,7 +2191,7 @@
           <w:szCs w:val="28"/>
           <w:lang w:val="fr-CA"/>
         </w:rPr>
-        <w:t xml:space="preserve"> est la différence entre</w:t>
+        <w:t>uelle est la différence entre</w:t>
       </w:r>
       <w:proofErr w:type="gramStart"/>
       <w:r>
@@ -1573,6 +2266,59 @@
           <w:lang w:val="fr-CA"/>
         </w:rPr>
         <w:t>» ?</w:t>
+      </w:r>
+      <w:bookmarkEnd w:id="9"/>
+    </w:p>
+    <w:p>
+      <w:pPr>
+        <w:rPr>
+          <w:lang w:val="fr-CA"/>
+        </w:rPr>
+      </w:pPr>
+      <w:r>
+        <w:rPr>
+          <w:lang w:val="fr-CA"/>
+        </w:rPr>
+        <w:t>La latence correspond au nombre de cycle d</w:t>
+      </w:r>
+      <w:r>
+        <w:rPr>
+          <w:lang w:val="fr-CA"/>
+        </w:rPr>
+        <w:t>’</w:t>
+      </w:r>
+      <w:r>
+        <w:rPr>
+          <w:lang w:val="fr-CA"/>
+        </w:rPr>
+        <w:t>horloge nécessaire pour produire un résultat du début jusqu’à la fin. Plus précisément, la latence globale dans ce contexte-ci correspond au nombre de cycle d’horloge que ça prend entre la première donnée entrée et la dernière donnée sortie. Lorsqu’on connait la fréquence de l’horloge il est possible de déduire le temps total.</w:t>
+      </w:r>
+    </w:p>
+    <w:p>
+      <w:pPr>
+        <w:rPr>
+          <w:lang w:val="fr-CA"/>
+        </w:rPr>
+      </w:pPr>
+      <w:r>
+        <w:rPr>
+          <w:lang w:val="fr-CA"/>
+        </w:rPr>
+        <w:t>L’</w:t>
+      </w:r>
+      <w:proofErr w:type="spellStart"/>
+      <w:r>
+        <w:rPr>
+          <w:lang w:val="fr-CA"/>
+        </w:rPr>
+        <w:t>interval</w:t>
+      </w:r>
+      <w:proofErr w:type="spellEnd"/>
+      <w:r>
+        <w:rPr>
+          <w:lang w:val="fr-CA"/>
+        </w:rPr>
+        <w:t xml:space="preserve"> correspond au nombre de coups d’horloge nécessaire avant de pouvoir commencer un nouveau traitement de donnée.</w:t>
       </w:r>
     </w:p>
     <w:p>
@@ -1595,6 +2341,7 @@
           <w:lang w:val="fr-CA"/>
         </w:rPr>
       </w:pPr>
+      <w:bookmarkStart w:id="10" w:name="_Toc210680035"/>
       <w:r>
         <w:rPr>
           <w:rFonts w:ascii="Times New Roman" w:eastAsia="Times New Roman" w:hAnsi="Times New Roman" w:cs="Times New Roman"/>
@@ -1626,9 +2373,8 @@
           <w:szCs w:val="28"/>
           <w:lang w:val="fr-CA"/>
         </w:rPr>
-        <w:t xml:space="preserve">maximale d’horloge lorsque vous synthétisez votre filtre avec des variables de type </w:t>
-      </w:r>
-      <w:proofErr w:type="spellStart"/>
+        <w:t>maximale d’horloge lorsque vous synthétisez votre filtre avec des</w:t>
+      </w:r>
       <w:r>
         <w:rPr>
           <w:rFonts w:ascii="Times New Roman" w:eastAsia="Times New Roman" w:hAnsi="Times New Roman" w:cs="Times New Roman"/>
@@ -1638,9 +2384,8 @@
           <w:szCs w:val="28"/>
           <w:lang w:val="fr-CA"/>
         </w:rPr>
-        <w:t>float</w:t>
-      </w:r>
-      <w:proofErr w:type="spellEnd"/>
+        <w:t xml:space="preserve"> </w:t>
+      </w:r>
       <w:r>
         <w:rPr>
           <w:rFonts w:ascii="Times New Roman" w:eastAsia="Times New Roman" w:hAnsi="Times New Roman" w:cs="Times New Roman"/>
@@ -1650,7 +2395,7 @@
           <w:szCs w:val="28"/>
           <w:lang w:val="fr-CA"/>
         </w:rPr>
-        <w:t xml:space="preserve"> et de type </w:t>
+        <w:t xml:space="preserve">variables de type </w:t>
       </w:r>
       <w:proofErr w:type="spellStart"/>
       <w:r>
@@ -1662,7 +2407,7 @@
           <w:szCs w:val="28"/>
           <w:lang w:val="fr-CA"/>
         </w:rPr>
-        <w:t>int</w:t>
+        <w:t>float</w:t>
       </w:r>
       <w:proofErr w:type="spellEnd"/>
       <w:r>
@@ -1674,7 +2419,104 @@
           <w:szCs w:val="28"/>
           <w:lang w:val="fr-CA"/>
         </w:rPr>
+        <w:t xml:space="preserve"> et de type </w:t>
+      </w:r>
+      <w:proofErr w:type="spellStart"/>
+      <w:r>
+        <w:rPr>
+          <w:rFonts w:ascii="Times New Roman" w:eastAsia="Times New Roman" w:hAnsi="Times New Roman" w:cs="Times New Roman"/>
+          <w:b/>
+          <w:bCs/>
+          <w:sz w:val="28"/>
+          <w:szCs w:val="28"/>
+          <w:lang w:val="fr-CA"/>
+        </w:rPr>
+        <w:t>int</w:t>
+      </w:r>
+      <w:proofErr w:type="spellEnd"/>
+      <w:r>
+        <w:rPr>
+          <w:rFonts w:ascii="Times New Roman" w:eastAsia="Times New Roman" w:hAnsi="Times New Roman" w:cs="Times New Roman"/>
+          <w:b/>
+          <w:bCs/>
+          <w:sz w:val="28"/>
+          <w:szCs w:val="28"/>
+          <w:lang w:val="fr-CA"/>
+        </w:rPr>
         <w:t>?</w:t>
+      </w:r>
+      <w:bookmarkEnd w:id="10"/>
+    </w:p>
+    <w:p>
+      <w:pPr>
+        <w:rPr>
+          <w:lang w:val="fr-CA"/>
+        </w:rPr>
+      </w:pPr>
+      <w:r>
+        <w:rPr>
+          <w:lang w:val="fr-CA"/>
+        </w:rPr>
+        <w:t xml:space="preserve">L’utilisation de valeur de type entier n’est pas </w:t>
+      </w:r>
+      <w:r>
+        <w:rPr>
+          <w:lang w:val="fr-CA"/>
+        </w:rPr>
+        <w:t>demandée</w:t>
+      </w:r>
+      <w:r>
+        <w:rPr>
+          <w:lang w:val="fr-CA"/>
+        </w:rPr>
+        <w:t xml:space="preserve"> dans le </w:t>
+      </w:r>
+      <w:r>
+        <w:rPr>
+          <w:lang w:val="fr-CA"/>
+        </w:rPr>
+        <w:t>cadre</w:t>
+      </w:r>
+      <w:r>
+        <w:rPr>
+          <w:lang w:val="fr-CA"/>
+        </w:rPr>
+        <w:t xml:space="preserve"> de ce laboratoire, cependant il est clair que les variables de type entier sont moins complexes à calculer et sont donc plus rapide à calculer et prennent moins de ressources. </w:t>
+      </w:r>
+      <w:proofErr w:type="gramStart"/>
+      <w:r>
+        <w:rPr>
+          <w:lang w:val="fr-CA"/>
+        </w:rPr>
+        <w:t>Par contre</w:t>
+      </w:r>
+      <w:proofErr w:type="gramEnd"/>
+      <w:r>
+        <w:rPr>
+          <w:lang w:val="fr-CA"/>
+        </w:rPr>
+        <w:t xml:space="preserve">, les </w:t>
+      </w:r>
+      <w:r>
+        <w:rPr>
+          <w:lang w:val="fr-CA"/>
+        </w:rPr>
+        <w:lastRenderedPageBreak/>
+        <w:t xml:space="preserve">variables de type </w:t>
+      </w:r>
+      <w:proofErr w:type="spellStart"/>
+      <w:r>
+        <w:rPr>
+          <w:lang w:val="fr-CA"/>
+        </w:rPr>
+        <w:t>float</w:t>
+      </w:r>
+      <w:proofErr w:type="spellEnd"/>
+      <w:r>
+        <w:rPr>
+          <w:lang w:val="fr-CA"/>
+        </w:rPr>
+        <w:t xml:space="preserve"> sont parfois nécessaire pour obtenir une bonne précision de calcul.</w:t>
       </w:r>
     </w:p>
     <w:p>

</xml_diff>

<commit_message>
update ressources needed report
</commit_message>
<xml_diff>
--- a/Labo A1.docx
+++ b/Labo A1.docx
@@ -131,18 +131,8 @@
           <w:szCs w:val="26"/>
           <w:lang w:val="fr-FR"/>
         </w:rPr>
-        <w:t xml:space="preserve">Dr. </w:t>
-      </w:r>
-      <w:proofErr w:type="spellStart"/>
-      <w:r>
-        <w:rPr>
-          <w:rFonts w:ascii="Times New Roman" w:eastAsia="Calibri" w:hAnsi="Times New Roman" w:cs="Times New Roman"/>
-          <w:szCs w:val="26"/>
-          <w:lang w:val="fr-FR"/>
-        </w:rPr>
-        <w:t>Ouameur</w:t>
-      </w:r>
-      <w:proofErr w:type="spellEnd"/>
+        <w:t>Dr. Ouameur</w:t>
+      </w:r>
     </w:p>
     <w:p>
       <w:pPr>
@@ -182,7 +172,23 @@
           <w:szCs w:val="26"/>
           <w:lang w:val="fr-FR"/>
         </w:rPr>
-        <w:t>COMME EXIGENCE DU COURS</w:t>
+        <w:t xml:space="preserve">COMME EXIGENCE </w:t>
+      </w:r>
+      <w:r>
+        <w:rPr>
+          <w:rFonts w:ascii="Times New Roman" w:eastAsia="Calibri" w:hAnsi="Times New Roman" w:cs="Times New Roman"/>
+          <w:szCs w:val="26"/>
+          <w:lang w:val="fr-FR"/>
+        </w:rPr>
+        <w:t xml:space="preserve">PARTIELLE </w:t>
+      </w:r>
+      <w:r>
+        <w:rPr>
+          <w:rFonts w:ascii="Times New Roman" w:eastAsia="Calibri" w:hAnsi="Times New Roman" w:cs="Times New Roman"/>
+          <w:szCs w:val="26"/>
+          <w:lang w:val="fr-FR"/>
+        </w:rPr>
+        <w:t>DU COURS</w:t>
       </w:r>
     </w:p>
     <w:p>
@@ -1670,21 +1676,7 @@
         <w:rPr>
           <w:lang w:val="fr-CA"/>
         </w:rPr>
-        <w:t xml:space="preserve">La simulation sert à tester la validité de l’algorithme développer en comparant celui-ci avec une implémentation équivalente dans, par exemple, Matlab. La synthèse </w:t>
-      </w:r>
-      <w:proofErr w:type="gramStart"/>
-      <w:r>
-        <w:rPr>
-          <w:lang w:val="fr-CA"/>
-        </w:rPr>
-        <w:t>par contre</w:t>
-      </w:r>
-      <w:proofErr w:type="gramEnd"/>
-      <w:r>
-        <w:rPr>
-          <w:lang w:val="fr-CA"/>
-        </w:rPr>
-        <w:t xml:space="preserve"> s’agit du matériel qui sera consommé sur le FPGA sélectionné comme la BRAM, LUT, et </w:t>
+        <w:t xml:space="preserve">La simulation sert à tester la validité de l’algorithme développer en comparant celui-ci avec une implémentation équivalente dans, par exemple, Matlab. La synthèse par contre s’agit du matériel qui sera consommé sur le FPGA sélectionné comme la BRAM, LUT, et </w:t>
       </w:r>
       <w:r>
         <w:rPr>
@@ -1704,14 +1696,12 @@
         </w:rPr>
         <w:t xml:space="preserve"> et « </w:t>
       </w:r>
-      <w:proofErr w:type="gramStart"/>
       <w:r>
         <w:rPr>
           <w:lang w:val="fr-CA"/>
         </w:rPr>
         <w:t>timing</w:t>
       </w:r>
-      <w:proofErr w:type="gramEnd"/>
       <w:r>
         <w:rPr>
           <w:lang w:val="fr-CA"/>
@@ -1833,16 +1823,19 @@
     <w:p>
       <w:pPr>
         <w:keepNext/>
+        <w:rPr>
+          <w:lang w:val="fr-CA"/>
+        </w:rPr>
       </w:pPr>
       <w:r>
         <w:rPr>
           <w:lang w:val="fr-CA"/>
         </w:rPr>
         <w:drawing>
-          <wp:inline distT="0" distB="0" distL="0" distR="0" wp14:anchorId="50618E28" wp14:editId="49977078">
-            <wp:extent cx="4391638" cy="2514951"/>
-            <wp:effectExtent l="0" t="0" r="9525" b="0"/>
-            <wp:docPr id="482235124" name="Picture 1" descr="A screenshot of a computer&#10;&#10;AI-generated content may be incorrect."/>
+          <wp:inline distT="0" distB="0" distL="0" distR="0" wp14:anchorId="216E8259" wp14:editId="288961C6">
+            <wp:extent cx="5182323" cy="3296110"/>
+            <wp:effectExtent l="0" t="0" r="0" b="0"/>
+            <wp:docPr id="651632934" name="Picture 1" descr="A black and white table with numbers and numbers&#10;&#10;AI-generated content may be incorrect."/>
             <wp:cNvGraphicFramePr>
               <a:graphicFrameLocks xmlns:a="http://schemas.openxmlformats.org/drawingml/2006/main" noChangeAspect="1"/>
             </wp:cNvGraphicFramePr>
@@ -1850,7 +1843,7 @@
               <a:graphicData uri="http://schemas.openxmlformats.org/drawingml/2006/picture">
                 <pic:pic xmlns:pic="http://schemas.openxmlformats.org/drawingml/2006/picture">
                   <pic:nvPicPr>
-                    <pic:cNvPr id="482235124" name="Picture 1" descr="A screenshot of a computer&#10;&#10;AI-generated content may be incorrect."/>
+                    <pic:cNvPr id="651632934" name="Picture 1" descr="A black and white table with numbers and numbers&#10;&#10;AI-generated content may be incorrect."/>
                     <pic:cNvPicPr/>
                   </pic:nvPicPr>
                   <pic:blipFill>
@@ -1862,7 +1855,7 @@
                   <pic:spPr>
                     <a:xfrm>
                       <a:off x="0" y="0"/>
-                      <a:ext cx="4391638" cy="2514951"/>
+                      <a:ext cx="5182323" cy="3296110"/>
                     </a:xfrm>
                     <a:prstGeom prst="rect">
                       <a:avLst/>
@@ -1878,29 +1871,47 @@
     <w:p>
       <w:pPr>
         <w:pStyle w:val="Caption"/>
+        <w:rPr>
+          <w:lang w:val="fr-CA"/>
+        </w:rPr>
       </w:pPr>
       <w:bookmarkStart w:id="6" w:name="_Toc210680021"/>
       <w:r>
+        <w:rPr>
+          <w:lang w:val="fr-CA"/>
+        </w:rPr>
         <w:t xml:space="preserve">Figure </w:t>
       </w:r>
-      <w:fldSimple w:instr=" SEQ Figure \* ARABIC ">
-        <w:r>
-          <w:rPr>
-            <w:noProof/>
-          </w:rPr>
-          <w:t>1</w:t>
-        </w:r>
-      </w:fldSimple>
-      <w:r>
-        <w:t xml:space="preserve">- </w:t>
-      </w:r>
-      <w:proofErr w:type="spellStart"/>
-      <w:r>
-        <w:t>Sommaire</w:t>
-      </w:r>
-      <w:proofErr w:type="spellEnd"/>
-      <w:r>
-        <w:t xml:space="preserve"> du matériel</w:t>
+      <w:r>
+        <w:fldChar w:fldCharType="begin"/>
+      </w:r>
+      <w:r>
+        <w:rPr>
+          <w:lang w:val="fr-CA"/>
+        </w:rPr>
+        <w:instrText xml:space="preserve"> SEQ Figure \* ARABIC </w:instrText>
+      </w:r>
+      <w:r>
+        <w:fldChar w:fldCharType="separate"/>
+      </w:r>
+      <w:r>
+        <w:rPr>
+          <w:noProof/>
+          <w:lang w:val="fr-CA"/>
+        </w:rPr>
+        <w:t>1</w:t>
+      </w:r>
+      <w:r>
+        <w:rPr>
+          <w:noProof/>
+        </w:rPr>
+        <w:fldChar w:fldCharType="end"/>
+      </w:r>
+      <w:r>
+        <w:rPr>
+          <w:lang w:val="fr-CA"/>
+        </w:rPr>
+        <w:t>- Sommaire du matériel</w:t>
       </w:r>
       <w:bookmarkEnd w:id="6"/>
     </w:p>
@@ -1940,15 +1951,12 @@
         <w:keepNext/>
       </w:pPr>
       <w:r>
-        <w:rPr>
-          <w:lang w:val="fr-CA"/>
-        </w:rPr>
         <w:lastRenderedPageBreak/>
         <w:drawing>
-          <wp:inline distT="0" distB="0" distL="0" distR="0" wp14:anchorId="0E18AD02" wp14:editId="7AF27A57">
-            <wp:extent cx="5760720" cy="2332990"/>
+          <wp:inline distT="0" distB="0" distL="0" distR="0" wp14:anchorId="2B779E75" wp14:editId="5643BF15">
+            <wp:extent cx="5760720" cy="2043430"/>
             <wp:effectExtent l="0" t="0" r="0" b="0"/>
-            <wp:docPr id="1816044657" name="Picture 1" descr="A screenshot of a computer&#10;&#10;AI-generated content may be incorrect."/>
+            <wp:docPr id="328802615" name="Picture 1" descr="A screenshot of a computer program&#10;&#10;AI-generated content may be incorrect."/>
             <wp:cNvGraphicFramePr>
               <a:graphicFrameLocks xmlns:a="http://schemas.openxmlformats.org/drawingml/2006/main" noChangeAspect="1"/>
             </wp:cNvGraphicFramePr>
@@ -1956,7 +1964,7 @@
               <a:graphicData uri="http://schemas.openxmlformats.org/drawingml/2006/picture">
                 <pic:pic xmlns:pic="http://schemas.openxmlformats.org/drawingml/2006/picture">
                   <pic:nvPicPr>
-                    <pic:cNvPr id="1816044657" name="Picture 1" descr="A screenshot of a computer&#10;&#10;AI-generated content may be incorrect."/>
+                    <pic:cNvPr id="328802615" name="Picture 1" descr="A screenshot of a computer program&#10;&#10;AI-generated content may be incorrect."/>
                     <pic:cNvPicPr/>
                   </pic:nvPicPr>
                   <pic:blipFill>
@@ -1968,7 +1976,7 @@
                   <pic:spPr>
                     <a:xfrm>
                       <a:off x="0" y="0"/>
-                      <a:ext cx="5760720" cy="2332990"/>
+                      <a:ext cx="5760720" cy="2043430"/>
                     </a:xfrm>
                     <a:prstGeom prst="rect">
                       <a:avLst/>
@@ -1998,14 +2006,9 @@
         </w:r>
       </w:fldSimple>
       <w:r>
-        <w:t xml:space="preserve">- </w:t>
-      </w:r>
-      <w:proofErr w:type="spellStart"/>
-      <w:r>
-        <w:t>Latence</w:t>
+        <w:t>- Latence</w:t>
       </w:r>
       <w:bookmarkEnd w:id="7"/>
-      <w:proofErr w:type="spellEnd"/>
     </w:p>
     <w:p>
       <w:pPr>
@@ -2035,30 +2038,14 @@
         <w:rPr>
           <w:lang w:val="fr-CA"/>
         </w:rPr>
-        <w:t xml:space="preserve">our compléter un calcul de </w:t>
-      </w:r>
-      <w:proofErr w:type="spellStart"/>
-      <w:r>
-        <w:rPr>
-          <w:lang w:val="fr-CA"/>
-        </w:rPr>
-        <w:t>fir</w:t>
-      </w:r>
-      <w:proofErr w:type="spellEnd"/>
-      <w:r>
-        <w:rPr>
-          <w:lang w:val="fr-CA"/>
-        </w:rPr>
-        <w:t xml:space="preserve"> avec 2000 échantillons avec </w:t>
-      </w:r>
-      <w:proofErr w:type="gramStart"/>
-      <w:r>
-        <w:rPr>
-          <w:lang w:val="fr-CA"/>
-        </w:rPr>
-        <w:t>cet implémentation</w:t>
-      </w:r>
-      <w:proofErr w:type="gramEnd"/>
+        <w:t xml:space="preserve">our compléter un calcul de fir avec 2000 échantillons avec </w:t>
+      </w:r>
+      <w:r>
+        <w:rPr>
+          <w:lang w:val="fr-CA"/>
+        </w:rPr>
+        <w:t>cette implémentation</w:t>
+      </w:r>
       <w:r>
         <w:rPr>
           <w:lang w:val="fr-CA"/>
@@ -2083,14 +2070,11 @@
         <w:keepNext/>
       </w:pPr>
       <w:r>
-        <w:rPr>
-          <w:lang w:val="fr-CA"/>
-        </w:rPr>
         <w:drawing>
-          <wp:inline distT="0" distB="0" distL="0" distR="0" wp14:anchorId="2BA423F6" wp14:editId="53046C42">
-            <wp:extent cx="4077269" cy="1133633"/>
+          <wp:inline distT="0" distB="0" distL="0" distR="0" wp14:anchorId="5456EBE0" wp14:editId="7A42C698">
+            <wp:extent cx="5658640" cy="1686160"/>
             <wp:effectExtent l="0" t="0" r="0" b="9525"/>
-            <wp:docPr id="197270054" name="Picture 1" descr="A screen shot of a computer&#10;&#10;AI-generated content may be incorrect."/>
+            <wp:docPr id="277575340" name="Picture 1" descr="A screenshot of a computer&#10;&#10;AI-generated content may be incorrect."/>
             <wp:cNvGraphicFramePr>
               <a:graphicFrameLocks xmlns:a="http://schemas.openxmlformats.org/drawingml/2006/main" noChangeAspect="1"/>
             </wp:cNvGraphicFramePr>
@@ -2098,7 +2082,7 @@
               <a:graphicData uri="http://schemas.openxmlformats.org/drawingml/2006/picture">
                 <pic:pic xmlns:pic="http://schemas.openxmlformats.org/drawingml/2006/picture">
                   <pic:nvPicPr>
-                    <pic:cNvPr id="197270054" name="Picture 1" descr="A screen shot of a computer&#10;&#10;AI-generated content may be incorrect."/>
+                    <pic:cNvPr id="277575340" name="Picture 1" descr="A screenshot of a computer&#10;&#10;AI-generated content may be incorrect."/>
                     <pic:cNvPicPr/>
                   </pic:nvPicPr>
                   <pic:blipFill>
@@ -2110,7 +2094,7 @@
                   <pic:spPr>
                     <a:xfrm>
                       <a:off x="0" y="0"/>
-                      <a:ext cx="4077269" cy="1133633"/>
+                      <a:ext cx="5658640" cy="1686160"/>
                     </a:xfrm>
                     <a:prstGeom prst="rect">
                       <a:avLst/>
@@ -2191,81 +2175,7 @@
           <w:szCs w:val="28"/>
           <w:lang w:val="fr-CA"/>
         </w:rPr>
-        <w:t>uelle est la différence entre</w:t>
-      </w:r>
-      <w:proofErr w:type="gramStart"/>
-      <w:r>
-        <w:rPr>
-          <w:rFonts w:ascii="Times New Roman" w:eastAsia="Times New Roman" w:hAnsi="Times New Roman" w:cs="Times New Roman"/>
-          <w:b/>
-          <w:bCs/>
-          <w:sz w:val="28"/>
-          <w:szCs w:val="28"/>
-          <w:lang w:val="fr-CA"/>
-        </w:rPr>
-        <w:t xml:space="preserve"> «</w:t>
-      </w:r>
-      <w:proofErr w:type="spellStart"/>
-      <w:r>
-        <w:rPr>
-          <w:rFonts w:ascii="Times New Roman" w:eastAsia="Times New Roman" w:hAnsi="Times New Roman" w:cs="Times New Roman"/>
-          <w:b/>
-          <w:bCs/>
-          <w:sz w:val="28"/>
-          <w:szCs w:val="28"/>
-          <w:lang w:val="fr-CA"/>
-        </w:rPr>
-        <w:t>Latency</w:t>
-      </w:r>
-      <w:proofErr w:type="spellEnd"/>
-      <w:proofErr w:type="gramEnd"/>
-      <w:r>
-        <w:rPr>
-          <w:rFonts w:ascii="Times New Roman" w:eastAsia="Times New Roman" w:hAnsi="Times New Roman" w:cs="Times New Roman"/>
-          <w:b/>
-          <w:bCs/>
-          <w:sz w:val="28"/>
-          <w:szCs w:val="28"/>
-          <w:lang w:val="fr-CA"/>
-        </w:rPr>
-        <w:t>» et</w:t>
-      </w:r>
-      <w:proofErr w:type="gramStart"/>
-      <w:r>
-        <w:rPr>
-          <w:rFonts w:ascii="Times New Roman" w:eastAsia="Times New Roman" w:hAnsi="Times New Roman" w:cs="Times New Roman"/>
-          <w:b/>
-          <w:bCs/>
-          <w:sz w:val="28"/>
-          <w:szCs w:val="28"/>
-          <w:lang w:val="fr-CA"/>
-        </w:rPr>
-        <w:t xml:space="preserve"> «</w:t>
-      </w:r>
-      <w:proofErr w:type="spellStart"/>
-      <w:r>
-        <w:rPr>
-          <w:rFonts w:ascii="Times New Roman" w:eastAsia="Times New Roman" w:hAnsi="Times New Roman" w:cs="Times New Roman"/>
-          <w:b/>
-          <w:bCs/>
-          <w:sz w:val="28"/>
-          <w:szCs w:val="28"/>
-          <w:lang w:val="fr-CA"/>
-        </w:rPr>
-        <w:t>Interval</w:t>
-      </w:r>
-      <w:proofErr w:type="spellEnd"/>
-      <w:proofErr w:type="gramEnd"/>
-      <w:r>
-        <w:rPr>
-          <w:rFonts w:ascii="Times New Roman" w:eastAsia="Times New Roman" w:hAnsi="Times New Roman" w:cs="Times New Roman"/>
-          <w:b/>
-          <w:bCs/>
-          <w:sz w:val="28"/>
-          <w:szCs w:val="28"/>
-          <w:lang w:val="fr-CA"/>
-        </w:rPr>
-        <w:t>» ?</w:t>
+        <w:t>uelle est la différence entre «Latency» et «Interval» ?</w:t>
       </w:r>
       <w:bookmarkEnd w:id="9"/>
     </w:p>
@@ -2304,21 +2214,7 @@
         <w:rPr>
           <w:lang w:val="fr-CA"/>
         </w:rPr>
-        <w:t>L’</w:t>
-      </w:r>
-      <w:proofErr w:type="spellStart"/>
-      <w:r>
-        <w:rPr>
-          <w:lang w:val="fr-CA"/>
-        </w:rPr>
-        <w:t>interval</w:t>
-      </w:r>
-      <w:proofErr w:type="spellEnd"/>
-      <w:r>
-        <w:rPr>
-          <w:lang w:val="fr-CA"/>
-        </w:rPr>
-        <w:t xml:space="preserve"> correspond au nombre de coups d’horloge nécessaire avant de pouvoir commencer un nouveau traitement de donnée.</w:t>
+        <w:t>L’interval correspond au nombre de coups d’horloge nécessaire avant de pouvoir commencer un nouveau traitement de donnée.</w:t>
       </w:r>
     </w:p>
     <w:p>
@@ -2395,55 +2291,7 @@
           <w:szCs w:val="28"/>
           <w:lang w:val="fr-CA"/>
         </w:rPr>
-        <w:t xml:space="preserve">variables de type </w:t>
-      </w:r>
-      <w:proofErr w:type="spellStart"/>
-      <w:r>
-        <w:rPr>
-          <w:rFonts w:ascii="Times New Roman" w:eastAsia="Times New Roman" w:hAnsi="Times New Roman" w:cs="Times New Roman"/>
-          <w:b/>
-          <w:bCs/>
-          <w:sz w:val="28"/>
-          <w:szCs w:val="28"/>
-          <w:lang w:val="fr-CA"/>
-        </w:rPr>
-        <w:t>float</w:t>
-      </w:r>
-      <w:proofErr w:type="spellEnd"/>
-      <w:r>
-        <w:rPr>
-          <w:rFonts w:ascii="Times New Roman" w:eastAsia="Times New Roman" w:hAnsi="Times New Roman" w:cs="Times New Roman"/>
-          <w:b/>
-          <w:bCs/>
-          <w:sz w:val="28"/>
-          <w:szCs w:val="28"/>
-          <w:lang w:val="fr-CA"/>
-        </w:rPr>
-        <w:t xml:space="preserve"> et de type </w:t>
-      </w:r>
-      <w:proofErr w:type="spellStart"/>
-      <w:r>
-        <w:rPr>
-          <w:rFonts w:ascii="Times New Roman" w:eastAsia="Times New Roman" w:hAnsi="Times New Roman" w:cs="Times New Roman"/>
-          <w:b/>
-          <w:bCs/>
-          <w:sz w:val="28"/>
-          <w:szCs w:val="28"/>
-          <w:lang w:val="fr-CA"/>
-        </w:rPr>
-        <w:t>int</w:t>
-      </w:r>
-      <w:proofErr w:type="spellEnd"/>
-      <w:r>
-        <w:rPr>
-          <w:rFonts w:ascii="Times New Roman" w:eastAsia="Times New Roman" w:hAnsi="Times New Roman" w:cs="Times New Roman"/>
-          <w:b/>
-          <w:bCs/>
-          <w:sz w:val="28"/>
-          <w:szCs w:val="28"/>
-          <w:lang w:val="fr-CA"/>
-        </w:rPr>
-        <w:t>?</w:t>
+        <w:t>variables de type float et de type int?</w:t>
       </w:r>
       <w:bookmarkEnd w:id="10"/>
     </w:p>
@@ -2481,42 +2329,20 @@
         <w:rPr>
           <w:lang w:val="fr-CA"/>
         </w:rPr>
-        <w:t xml:space="preserve"> de ce laboratoire, cependant il est clair que les variables de type entier sont moins complexes à calculer et sont donc plus rapide à calculer et prennent moins de ressources. </w:t>
-      </w:r>
-      <w:proofErr w:type="gramStart"/>
-      <w:r>
-        <w:rPr>
-          <w:lang w:val="fr-CA"/>
-        </w:rPr>
-        <w:t>Par contre</w:t>
-      </w:r>
-      <w:proofErr w:type="gramEnd"/>
-      <w:r>
-        <w:rPr>
-          <w:lang w:val="fr-CA"/>
-        </w:rPr>
-        <w:t xml:space="preserve">, les </w:t>
+        <w:t xml:space="preserve"> de ce laboratoire, cependant il est clair que les variables de type entier sont moins complexes à calculer </w:t>
       </w:r>
       <w:r>
         <w:rPr>
           <w:lang w:val="fr-CA"/>
         </w:rPr>
         <w:lastRenderedPageBreak/>
-        <w:t xml:space="preserve">variables de type </w:t>
-      </w:r>
-      <w:proofErr w:type="spellStart"/>
-      <w:r>
-        <w:rPr>
-          <w:lang w:val="fr-CA"/>
-        </w:rPr>
-        <w:t>float</w:t>
-      </w:r>
-      <w:proofErr w:type="spellEnd"/>
-      <w:r>
-        <w:rPr>
-          <w:lang w:val="fr-CA"/>
-        </w:rPr>
-        <w:t xml:space="preserve"> sont parfois nécessaire pour obtenir une bonne précision de calcul.</w:t>
+        <w:t xml:space="preserve">et sont donc plus rapide à calculer et prennent moins de ressources. </w:t>
+      </w:r>
+      <w:r>
+        <w:rPr>
+          <w:lang w:val="fr-CA"/>
+        </w:rPr>
+        <w:t>Par contre, les variables de type float sont parfois nécessaire pour obtenir une bonne précision de calcul.</w:t>
       </w:r>
     </w:p>
     <w:p>
@@ -3264,6 +3090,7 @@
   <w:style w:type="character" w:default="1" w:styleId="DefaultParagraphFont">
     <w:name w:val="Default Paragraph Font"/>
     <w:uiPriority w:val="1"/>
+    <w:semiHidden/>
     <w:unhideWhenUsed/>
   </w:style>
   <w:style w:type="table" w:default="1" w:styleId="TableNormal">

</xml_diff>

<commit_message>
changed images for synthesis
</commit_message>
<xml_diff>
--- a/Labo A1.docx
+++ b/Labo A1.docx
@@ -131,8 +131,18 @@
           <w:szCs w:val="26"/>
           <w:lang w:val="fr-FR"/>
         </w:rPr>
-        <w:t>Dr. Ouameur</w:t>
-      </w:r>
+        <w:t xml:space="preserve">Dr. </w:t>
+      </w:r>
+      <w:proofErr w:type="spellStart"/>
+      <w:r>
+        <w:rPr>
+          <w:rFonts w:ascii="Times New Roman" w:eastAsia="Calibri" w:hAnsi="Times New Roman" w:cs="Times New Roman"/>
+          <w:szCs w:val="26"/>
+          <w:lang w:val="fr-FR"/>
+        </w:rPr>
+        <w:t>Ouameur</w:t>
+      </w:r>
+      <w:proofErr w:type="spellEnd"/>
     </w:p>
     <w:p>
       <w:pPr>
@@ -1676,7 +1686,21 @@
         <w:rPr>
           <w:lang w:val="fr-CA"/>
         </w:rPr>
-        <w:t xml:space="preserve">La simulation sert à tester la validité de l’algorithme développer en comparant celui-ci avec une implémentation équivalente dans, par exemple, Matlab. La synthèse par contre s’agit du matériel qui sera consommé sur le FPGA sélectionné comme la BRAM, LUT, et </w:t>
+        <w:t xml:space="preserve">La simulation sert à tester la validité de l’algorithme développer en comparant celui-ci avec une implémentation équivalente dans, par exemple, Matlab. La synthèse </w:t>
+      </w:r>
+      <w:proofErr w:type="gramStart"/>
+      <w:r>
+        <w:rPr>
+          <w:lang w:val="fr-CA"/>
+        </w:rPr>
+        <w:t>par contre</w:t>
+      </w:r>
+      <w:proofErr w:type="gramEnd"/>
+      <w:r>
+        <w:rPr>
+          <w:lang w:val="fr-CA"/>
+        </w:rPr>
+        <w:t xml:space="preserve"> s’agit du matériel qui sera consommé sur le FPGA sélectionné comme la BRAM, LUT, et </w:t>
       </w:r>
       <w:r>
         <w:rPr>
@@ -1696,12 +1720,14 @@
         </w:rPr>
         <w:t xml:space="preserve"> et « </w:t>
       </w:r>
+      <w:proofErr w:type="gramStart"/>
       <w:r>
         <w:rPr>
           <w:lang w:val="fr-CA"/>
         </w:rPr>
         <w:t>timing</w:t>
       </w:r>
+      <w:proofErr w:type="gramEnd"/>
       <w:r>
         <w:rPr>
           <w:lang w:val="fr-CA"/>
@@ -1829,6 +1855,7 @@
       </w:pPr>
       <w:r>
         <w:rPr>
+          <w:noProof/>
           <w:lang w:val="fr-CA"/>
         </w:rPr>
         <w:drawing>
@@ -1951,6 +1978,9 @@
         <w:keepNext/>
       </w:pPr>
       <w:r>
+        <w:rPr>
+          <w:noProof/>
+        </w:rPr>
         <w:lastRenderedPageBreak/>
         <w:drawing>
           <wp:inline distT="0" distB="0" distL="0" distR="0" wp14:anchorId="2B779E75" wp14:editId="5643BF15">
@@ -1992,20 +2022,46 @@
     <w:p>
       <w:pPr>
         <w:pStyle w:val="Caption"/>
+        <w:rPr>
+          <w:lang w:val="fr-CA"/>
+        </w:rPr>
       </w:pPr>
       <w:bookmarkStart w:id="7" w:name="_Toc210680022"/>
       <w:r>
+        <w:rPr>
+          <w:lang w:val="fr-CA"/>
+        </w:rPr>
         <w:t xml:space="preserve">Figure </w:t>
       </w:r>
-      <w:fldSimple w:instr=" SEQ Figure \* ARABIC ">
-        <w:r>
-          <w:rPr>
-            <w:noProof/>
-          </w:rPr>
-          <w:t>2</w:t>
-        </w:r>
-      </w:fldSimple>
-      <w:r>
+      <w:r>
+        <w:fldChar w:fldCharType="begin"/>
+      </w:r>
+      <w:r>
+        <w:rPr>
+          <w:lang w:val="fr-CA"/>
+        </w:rPr>
+        <w:instrText xml:space="preserve"> SEQ Figure \* ARABIC </w:instrText>
+      </w:r>
+      <w:r>
+        <w:fldChar w:fldCharType="separate"/>
+      </w:r>
+      <w:r>
+        <w:rPr>
+          <w:noProof/>
+          <w:lang w:val="fr-CA"/>
+        </w:rPr>
+        <w:t>2</w:t>
+      </w:r>
+      <w:r>
+        <w:rPr>
+          <w:noProof/>
+        </w:rPr>
+        <w:fldChar w:fldCharType="end"/>
+      </w:r>
+      <w:r>
+        <w:rPr>
+          <w:lang w:val="fr-CA"/>
+        </w:rPr>
         <w:t>- Latence</w:t>
       </w:r>
       <w:bookmarkEnd w:id="7"/>
@@ -2038,7 +2094,21 @@
         <w:rPr>
           <w:lang w:val="fr-CA"/>
         </w:rPr>
-        <w:t xml:space="preserve">our compléter un calcul de fir avec 2000 échantillons avec </w:t>
+        <w:t xml:space="preserve">our compléter un calcul de </w:t>
+      </w:r>
+      <w:proofErr w:type="spellStart"/>
+      <w:r>
+        <w:rPr>
+          <w:lang w:val="fr-CA"/>
+        </w:rPr>
+        <w:t>fir</w:t>
+      </w:r>
+      <w:proofErr w:type="spellEnd"/>
+      <w:r>
+        <w:rPr>
+          <w:lang w:val="fr-CA"/>
+        </w:rPr>
+        <w:t xml:space="preserve"> avec 2000 échantillons avec </w:t>
       </w:r>
       <w:r>
         <w:rPr>
@@ -2070,6 +2140,9 @@
         <w:keepNext/>
       </w:pPr>
       <w:r>
+        <w:rPr>
+          <w:noProof/>
+        </w:rPr>
         <w:drawing>
           <wp:inline distT="0" distB="0" distL="0" distR="0" wp14:anchorId="5456EBE0" wp14:editId="7A42C698">
             <wp:extent cx="5658640" cy="1686160"/>
@@ -2119,17 +2192,40 @@
       </w:pPr>
       <w:bookmarkStart w:id="8" w:name="_Toc210680023"/>
       <w:r>
+        <w:rPr>
+          <w:lang w:val="fr-CA"/>
+        </w:rPr>
         <w:t xml:space="preserve">Figure </w:t>
       </w:r>
-      <w:fldSimple w:instr=" SEQ Figure \* ARABIC ">
-        <w:r>
-          <w:rPr>
-            <w:noProof/>
-          </w:rPr>
-          <w:t>3</w:t>
-        </w:r>
-      </w:fldSimple>
-      <w:r>
+      <w:r>
+        <w:fldChar w:fldCharType="begin"/>
+      </w:r>
+      <w:r>
+        <w:rPr>
+          <w:lang w:val="fr-CA"/>
+        </w:rPr>
+        <w:instrText xml:space="preserve"> SEQ Figure \* ARABIC </w:instrText>
+      </w:r>
+      <w:r>
+        <w:fldChar w:fldCharType="separate"/>
+      </w:r>
+      <w:r>
+        <w:rPr>
+          <w:noProof/>
+          <w:lang w:val="fr-CA"/>
+        </w:rPr>
+        <w:t>3</w:t>
+      </w:r>
+      <w:r>
+        <w:rPr>
+          <w:noProof/>
+        </w:rPr>
+        <w:fldChar w:fldCharType="end"/>
+      </w:r>
+      <w:r>
+        <w:rPr>
+          <w:lang w:val="fr-CA"/>
+        </w:rPr>
         <w:t>- "Timing"</w:t>
       </w:r>
       <w:bookmarkEnd w:id="8"/>
@@ -2175,7 +2271,81 @@
           <w:szCs w:val="28"/>
           <w:lang w:val="fr-CA"/>
         </w:rPr>
-        <w:t>uelle est la différence entre «Latency» et «Interval» ?</w:t>
+        <w:t>uelle est la différence entre</w:t>
+      </w:r>
+      <w:proofErr w:type="gramStart"/>
+      <w:r>
+        <w:rPr>
+          <w:rFonts w:ascii="Times New Roman" w:eastAsia="Times New Roman" w:hAnsi="Times New Roman" w:cs="Times New Roman"/>
+          <w:b/>
+          <w:bCs/>
+          <w:sz w:val="28"/>
+          <w:szCs w:val="28"/>
+          <w:lang w:val="fr-CA"/>
+        </w:rPr>
+        <w:t xml:space="preserve"> «</w:t>
+      </w:r>
+      <w:proofErr w:type="spellStart"/>
+      <w:r>
+        <w:rPr>
+          <w:rFonts w:ascii="Times New Roman" w:eastAsia="Times New Roman" w:hAnsi="Times New Roman" w:cs="Times New Roman"/>
+          <w:b/>
+          <w:bCs/>
+          <w:sz w:val="28"/>
+          <w:szCs w:val="28"/>
+          <w:lang w:val="fr-CA"/>
+        </w:rPr>
+        <w:t>Latency</w:t>
+      </w:r>
+      <w:proofErr w:type="spellEnd"/>
+      <w:proofErr w:type="gramEnd"/>
+      <w:r>
+        <w:rPr>
+          <w:rFonts w:ascii="Times New Roman" w:eastAsia="Times New Roman" w:hAnsi="Times New Roman" w:cs="Times New Roman"/>
+          <w:b/>
+          <w:bCs/>
+          <w:sz w:val="28"/>
+          <w:szCs w:val="28"/>
+          <w:lang w:val="fr-CA"/>
+        </w:rPr>
+        <w:t>» et</w:t>
+      </w:r>
+      <w:proofErr w:type="gramStart"/>
+      <w:r>
+        <w:rPr>
+          <w:rFonts w:ascii="Times New Roman" w:eastAsia="Times New Roman" w:hAnsi="Times New Roman" w:cs="Times New Roman"/>
+          <w:b/>
+          <w:bCs/>
+          <w:sz w:val="28"/>
+          <w:szCs w:val="28"/>
+          <w:lang w:val="fr-CA"/>
+        </w:rPr>
+        <w:t xml:space="preserve"> «</w:t>
+      </w:r>
+      <w:proofErr w:type="spellStart"/>
+      <w:r>
+        <w:rPr>
+          <w:rFonts w:ascii="Times New Roman" w:eastAsia="Times New Roman" w:hAnsi="Times New Roman" w:cs="Times New Roman"/>
+          <w:b/>
+          <w:bCs/>
+          <w:sz w:val="28"/>
+          <w:szCs w:val="28"/>
+          <w:lang w:val="fr-CA"/>
+        </w:rPr>
+        <w:t>Interval</w:t>
+      </w:r>
+      <w:proofErr w:type="spellEnd"/>
+      <w:proofErr w:type="gramEnd"/>
+      <w:r>
+        <w:rPr>
+          <w:rFonts w:ascii="Times New Roman" w:eastAsia="Times New Roman" w:hAnsi="Times New Roman" w:cs="Times New Roman"/>
+          <w:b/>
+          <w:bCs/>
+          <w:sz w:val="28"/>
+          <w:szCs w:val="28"/>
+          <w:lang w:val="fr-CA"/>
+        </w:rPr>
+        <w:t>» ?</w:t>
       </w:r>
       <w:bookmarkEnd w:id="9"/>
     </w:p>
@@ -2214,7 +2384,21 @@
         <w:rPr>
           <w:lang w:val="fr-CA"/>
         </w:rPr>
-        <w:t>L’interval correspond au nombre de coups d’horloge nécessaire avant de pouvoir commencer un nouveau traitement de donnée.</w:t>
+        <w:t>L’</w:t>
+      </w:r>
+      <w:proofErr w:type="spellStart"/>
+      <w:r>
+        <w:rPr>
+          <w:lang w:val="fr-CA"/>
+        </w:rPr>
+        <w:t>interval</w:t>
+      </w:r>
+      <w:proofErr w:type="spellEnd"/>
+      <w:r>
+        <w:rPr>
+          <w:lang w:val="fr-CA"/>
+        </w:rPr>
+        <w:t xml:space="preserve"> correspond au nombre de coups d’horloge nécessaire avant de pouvoir commencer un nouveau traitement de donnée.</w:t>
       </w:r>
     </w:p>
     <w:p>
@@ -2291,7 +2475,55 @@
           <w:szCs w:val="28"/>
           <w:lang w:val="fr-CA"/>
         </w:rPr>
-        <w:t>variables de type float et de type int?</w:t>
+        <w:t xml:space="preserve">variables de type </w:t>
+      </w:r>
+      <w:proofErr w:type="spellStart"/>
+      <w:r>
+        <w:rPr>
+          <w:rFonts w:ascii="Times New Roman" w:eastAsia="Times New Roman" w:hAnsi="Times New Roman" w:cs="Times New Roman"/>
+          <w:b/>
+          <w:bCs/>
+          <w:sz w:val="28"/>
+          <w:szCs w:val="28"/>
+          <w:lang w:val="fr-CA"/>
+        </w:rPr>
+        <w:t>float</w:t>
+      </w:r>
+      <w:proofErr w:type="spellEnd"/>
+      <w:r>
+        <w:rPr>
+          <w:rFonts w:ascii="Times New Roman" w:eastAsia="Times New Roman" w:hAnsi="Times New Roman" w:cs="Times New Roman"/>
+          <w:b/>
+          <w:bCs/>
+          <w:sz w:val="28"/>
+          <w:szCs w:val="28"/>
+          <w:lang w:val="fr-CA"/>
+        </w:rPr>
+        <w:t xml:space="preserve"> et de type </w:t>
+      </w:r>
+      <w:proofErr w:type="spellStart"/>
+      <w:r>
+        <w:rPr>
+          <w:rFonts w:ascii="Times New Roman" w:eastAsia="Times New Roman" w:hAnsi="Times New Roman" w:cs="Times New Roman"/>
+          <w:b/>
+          <w:bCs/>
+          <w:sz w:val="28"/>
+          <w:szCs w:val="28"/>
+          <w:lang w:val="fr-CA"/>
+        </w:rPr>
+        <w:t>int</w:t>
+      </w:r>
+      <w:proofErr w:type="spellEnd"/>
+      <w:r>
+        <w:rPr>
+          <w:rFonts w:ascii="Times New Roman" w:eastAsia="Times New Roman" w:hAnsi="Times New Roman" w:cs="Times New Roman"/>
+          <w:b/>
+          <w:bCs/>
+          <w:sz w:val="28"/>
+          <w:szCs w:val="28"/>
+          <w:lang w:val="fr-CA"/>
+        </w:rPr>
+        <w:t>?</w:t>
       </w:r>
       <w:bookmarkEnd w:id="10"/>
     </w:p>
@@ -2338,11 +2570,33 @@
         <w:lastRenderedPageBreak/>
         <w:t xml:space="preserve">et sont donc plus rapide à calculer et prennent moins de ressources. </w:t>
       </w:r>
-      <w:r>
-        <w:rPr>
-          <w:lang w:val="fr-CA"/>
-        </w:rPr>
-        <w:t>Par contre, les variables de type float sont parfois nécessaire pour obtenir une bonne précision de calcul.</w:t>
+      <w:proofErr w:type="gramStart"/>
+      <w:r>
+        <w:rPr>
+          <w:lang w:val="fr-CA"/>
+        </w:rPr>
+        <w:t>Par contre</w:t>
+      </w:r>
+      <w:proofErr w:type="gramEnd"/>
+      <w:r>
+        <w:rPr>
+          <w:lang w:val="fr-CA"/>
+        </w:rPr>
+        <w:t xml:space="preserve">, les variables de type </w:t>
+      </w:r>
+      <w:proofErr w:type="spellStart"/>
+      <w:r>
+        <w:rPr>
+          <w:lang w:val="fr-CA"/>
+        </w:rPr>
+        <w:t>float</w:t>
+      </w:r>
+      <w:proofErr w:type="spellEnd"/>
+      <w:r>
+        <w:rPr>
+          <w:lang w:val="fr-CA"/>
+        </w:rPr>
+        <w:t xml:space="preserve"> sont parfois nécessaire pour obtenir une bonne précision de calcul.</w:t>
       </w:r>
     </w:p>
     <w:p>

</xml_diff>